<commit_message>
AddImports and GetExpectedIncome were implemented and bugs fixed
</commit_message>
<xml_diff>
--- a/ReadeMe.docx
+++ b/ReadeMe.docx
@@ -4,7 +4,137 @@
   <w:body>
     <w:p>
       <w:pPr>
+        <w:spacing w:line="360" w:lineRule="auto"/>
         <w:jc w:val="center"/>
+        <w:rPr>
+          <w:rFonts w:ascii="Arial" w:hAnsi="Arial" w:cs="Arial"/>
+          <w:sz w:val="48"/>
+          <w:szCs w:val="48"/>
+          <w:lang w:val="es-UY"/>
+        </w:rPr>
+      </w:pPr>
+      <w:r>
+        <w:rPr>
+          <w:noProof/>
+          <w:lang w:val="es-UY"/>
+        </w:rPr>
+        <w:drawing>
+          <wp:inline distT="0" distB="0" distL="0" distR="0" wp14:anchorId="1D47A656" wp14:editId="50ECAA0C">
+            <wp:extent cx="4503420" cy="4868561"/>
+            <wp:effectExtent l="0" t="0" r="0" b="8255"/>
+            <wp:docPr id="1" name="Picture 1"/>
+            <wp:cNvGraphicFramePr>
+              <a:graphicFrameLocks xmlns:a="http://schemas.openxmlformats.org/drawingml/2006/main" noChangeAspect="1"/>
+            </wp:cNvGraphicFramePr>
+            <a:graphic xmlns:a="http://schemas.openxmlformats.org/drawingml/2006/main">
+              <a:graphicData uri="http://schemas.openxmlformats.org/drawingml/2006/picture">
+                <pic:pic xmlns:pic="http://schemas.openxmlformats.org/drawingml/2006/picture">
+                  <pic:nvPicPr>
+                    <pic:cNvPr id="0" name="Picture 1"/>
+                    <pic:cNvPicPr>
+                      <a:picLocks noChangeAspect="1" noChangeArrowheads="1"/>
+                    </pic:cNvPicPr>
+                  </pic:nvPicPr>
+                  <pic:blipFill>
+                    <a:blip r:embed="rId4">
+                      <a:extLst>
+                        <a:ext uri="{28A0092B-C50C-407E-A947-70E740481C1C}">
+                          <a14:useLocalDpi xmlns:a14="http://schemas.microsoft.com/office/drawing/2010/main" val="0"/>
+                        </a:ext>
+                      </a:extLst>
+                    </a:blip>
+                    <a:srcRect/>
+                    <a:stretch>
+                      <a:fillRect/>
+                    </a:stretch>
+                  </pic:blipFill>
+                  <pic:spPr bwMode="auto">
+                    <a:xfrm>
+                      <a:off x="0" y="0"/>
+                      <a:ext cx="4675509" cy="5054604"/>
+                    </a:xfrm>
+                    <a:prstGeom prst="rect">
+                      <a:avLst/>
+                    </a:prstGeom>
+                    <a:noFill/>
+                    <a:ln>
+                      <a:noFill/>
+                    </a:ln>
+                  </pic:spPr>
+                </pic:pic>
+              </a:graphicData>
+            </a:graphic>
+          </wp:inline>
+        </w:drawing>
+      </w:r>
+    </w:p>
+    <w:p>
+      <w:pPr>
+        <w:spacing w:line="360" w:lineRule="auto"/>
+        <w:jc w:val="center"/>
+        <w:rPr>
+          <w:rFonts w:ascii="Arial" w:hAnsi="Arial" w:cs="Arial"/>
+          <w:sz w:val="72"/>
+          <w:szCs w:val="72"/>
+          <w:lang w:val="es-UY"/>
+        </w:rPr>
+      </w:pPr>
+      <w:r>
+        <w:rPr>
+          <w:rFonts w:ascii="Arial" w:hAnsi="Arial" w:cs="Arial"/>
+          <w:sz w:val="72"/>
+          <w:szCs w:val="72"/>
+          <w:lang w:val="es-UY"/>
+        </w:rPr>
+        <w:t>Andrés Valle Lisboa</w:t>
+      </w:r>
+    </w:p>
+    <w:p>
+      <w:pPr>
+        <w:spacing w:line="360" w:lineRule="auto"/>
+        <w:jc w:val="center"/>
+        <w:rPr>
+          <w:rFonts w:ascii="Arial" w:hAnsi="Arial" w:cs="Arial"/>
+          <w:sz w:val="72"/>
+          <w:szCs w:val="72"/>
+          <w:lang w:val="es-UY"/>
+        </w:rPr>
+      </w:pPr>
+      <w:r>
+        <w:rPr>
+          <w:rFonts w:ascii="Arial" w:hAnsi="Arial" w:cs="Arial"/>
+          <w:sz w:val="72"/>
+          <w:szCs w:val="72"/>
+          <w:lang w:val="es-UY"/>
+        </w:rPr>
+        <w:t>246109</w:t>
+      </w:r>
+    </w:p>
+    <w:p>
+      <w:pPr>
+        <w:spacing w:line="360" w:lineRule="auto"/>
+        <w:jc w:val="center"/>
+        <w:rPr>
+          <w:rFonts w:ascii="Arial" w:hAnsi="Arial" w:cs="Arial"/>
+          <w:noProof/>
+          <w:sz w:val="56"/>
+          <w:szCs w:val="56"/>
+          <w:lang w:val="es-UY"/>
+        </w:rPr>
+      </w:pPr>
+      <w:r>
+        <w:rPr>
+          <w:rFonts w:ascii="Arial" w:hAnsi="Arial" w:cs="Arial"/>
+          <w:noProof/>
+          <w:sz w:val="56"/>
+          <w:szCs w:val="56"/>
+          <w:lang w:val="es-UY"/>
+        </w:rPr>
+        <w:t>Obligatorio 1 Programación 3</w:t>
+      </w:r>
+    </w:p>
+    <w:p>
+      <w:pPr>
         <w:rPr>
           <w:lang w:val="es-UY"/>
         </w:rPr>
@@ -13,17 +143,12 @@
         <w:rPr>
           <w:lang w:val="es-UY"/>
         </w:rPr>
-        <w:t>M.E.R.</w:t>
-      </w:r>
-      <w:r>
-        <w:rPr>
-          <w:lang w:val="es-UY"/>
-        </w:rPr>
+        <w:lastRenderedPageBreak/>
         <w:drawing>
-          <wp:inline distT="0" distB="0" distL="0" distR="0" wp14:anchorId="5CC17952" wp14:editId="4EEF69B2">
-            <wp:extent cx="5943600" cy="3652520"/>
-            <wp:effectExtent l="0" t="0" r="0" b="5080"/>
-            <wp:docPr id="1" name="Picture 1"/>
+          <wp:inline distT="0" distB="0" distL="0" distR="0" wp14:anchorId="58CB3A3E" wp14:editId="428BC625">
+            <wp:extent cx="5943600" cy="4806950"/>
+            <wp:effectExtent l="0" t="0" r="0" b="0"/>
+            <wp:docPr id="3" name="Picture 3"/>
             <wp:cNvGraphicFramePr>
               <a:graphicFrameLocks xmlns:a="http://schemas.openxmlformats.org/drawingml/2006/main" noChangeAspect="1"/>
             </wp:cNvGraphicFramePr>
@@ -35,7 +160,7 @@
                     <pic:cNvPicPr/>
                   </pic:nvPicPr>
                   <pic:blipFill>
-                    <a:blip r:embed="rId4"/>
+                    <a:blip r:embed="rId5"/>
                     <a:stretch>
                       <a:fillRect/>
                     </a:stretch>
@@ -43,7 +168,7 @@
                   <pic:spPr>
                     <a:xfrm>
                       <a:off x="0" y="0"/>
-                      <a:ext cx="5943600" cy="3652520"/>
+                      <a:ext cx="5943600" cy="4806950"/>
                     </a:xfrm>
                     <a:prstGeom prst="rect">
                       <a:avLst/>
@@ -54,80 +179,6 @@
             </a:graphic>
           </wp:inline>
         </w:drawing>
-      </w:r>
-    </w:p>
-    <w:p>
-      <w:pPr>
-        <w:jc w:val="center"/>
-      </w:pPr>
-      <w:r>
-        <w:t>E.R.</w:t>
-      </w:r>
-    </w:p>
-    <w:p>
-      <w:proofErr w:type="gramStart"/>
-      <w:r>
-        <w:t>User(</w:t>
-      </w:r>
-      <w:proofErr w:type="gramEnd"/>
-      <w:r>
-        <w:t>Id</w:t>
-      </w:r>
-      <w:r>
-        <w:t>, password, role</w:t>
-      </w:r>
-      <w:r>
-        <w:t>)</w:t>
-      </w:r>
-    </w:p>
-    <w:p>
-      <w:r>
-        <w:t>PK_User</w:t>
-      </w:r>
-    </w:p>
-    <w:p>
-      <w:proofErr w:type="gramStart"/>
-      <w:r>
-        <w:t>Product(</w:t>
-      </w:r>
-      <w:proofErr w:type="gramEnd"/>
-      <w:r>
-        <w:t>Id, Name, Weight</w:t>
-      </w:r>
-      <w:r>
-        <w:t>, ClientTin</w:t>
-      </w:r>
-      <w:r>
-        <w:t>)</w:t>
-      </w:r>
-    </w:p>
-    <w:p>
-      <w:r>
-        <w:t>PK_Product</w:t>
-      </w:r>
-    </w:p>
-    <w:p>
-      <w:proofErr w:type="gramStart"/>
-      <w:r>
-        <w:t>Import(</w:t>
-      </w:r>
-      <w:proofErr w:type="gramEnd"/>
-      <w:r>
-        <w:t>ProductId</w:t>
-      </w:r>
-      <w:r>
-        <w:t xml:space="preserve">, </w:t>
-      </w:r>
-      <w:r>
-        <w:t>Tin</w:t>
-      </w:r>
-      <w:r>
-        <w:t>,PriceByUnit, Ammount, Destiny, EntryDate, DepartureDate)</w:t>
-      </w:r>
-    </w:p>
-    <w:p>
-      <w:r>
-        <w:t>PK_Import</w:t>
       </w:r>
     </w:p>
     <w:sectPr>
@@ -538,6 +589,28 @@
   <w:style w:type="paragraph" w:default="1" w:styleId="Normal">
     <w:name w:val="Normal"/>
     <w:qFormat/>
+    <w:rsid w:val="00057994"/>
+  </w:style>
+  <w:style w:type="paragraph" w:styleId="Heading1">
+    <w:name w:val="heading 1"/>
+    <w:basedOn w:val="Normal"/>
+    <w:next w:val="Normal"/>
+    <w:link w:val="Heading1Char"/>
+    <w:uiPriority w:val="9"/>
+    <w:qFormat/>
+    <w:rsid w:val="00057994"/>
+    <w:pPr>
+      <w:keepNext/>
+      <w:keepLines/>
+      <w:spacing w:before="240" w:after="0"/>
+      <w:outlineLvl w:val="0"/>
+    </w:pPr>
+    <w:rPr>
+      <w:rFonts w:asciiTheme="majorHAnsi" w:eastAsiaTheme="majorEastAsia" w:hAnsiTheme="majorHAnsi" w:cstheme="majorBidi"/>
+      <w:color w:val="2F5496" w:themeColor="accent1" w:themeShade="BF"/>
+      <w:sz w:val="32"/>
+      <w:szCs w:val="32"/>
+    </w:rPr>
   </w:style>
   <w:style w:type="character" w:default="1" w:styleId="DefaultParagraphFont">
     <w:name w:val="Default Paragraph Font"/>
@@ -565,6 +638,19 @@
     <w:uiPriority w:val="99"/>
     <w:semiHidden/>
     <w:unhideWhenUsed/>
+  </w:style>
+  <w:style w:type="character" w:customStyle="1" w:styleId="Heading1Char">
+    <w:name w:val="Heading 1 Char"/>
+    <w:basedOn w:val="DefaultParagraphFont"/>
+    <w:link w:val="Heading1"/>
+    <w:uiPriority w:val="9"/>
+    <w:rsid w:val="00057994"/>
+    <w:rPr>
+      <w:rFonts w:asciiTheme="majorHAnsi" w:eastAsiaTheme="majorEastAsia" w:hAnsiTheme="majorHAnsi" w:cstheme="majorBidi"/>
+      <w:color w:val="2F5496" w:themeColor="accent1" w:themeShade="BF"/>
+      <w:sz w:val="32"/>
+      <w:szCs w:val="32"/>
+    </w:rPr>
   </w:style>
 </w:styles>
 </file>

</xml_diff>